<commit_message>
updated report for access on another device
</commit_message>
<xml_diff>
--- a/Interface Programming Coursework 2 NEW.docx
+++ b/Interface Programming Coursework 2 NEW.docx
@@ -53,7 +53,7 @@
                     <pic:cNvPicPr/>
                   </pic:nvPicPr>
                   <pic:blipFill>
-                    <a:blip r:embed="rId7">
+                    <a:blip r:embed="rId8">
                       <a:extLst>
                         <a:ext uri="{28A0092B-C50C-407E-A947-70E740481C1C}">
                           <a14:useLocalDpi xmlns:a14="http://schemas.microsoft.com/office/drawing/2010/main" val="0"/>
@@ -110,33 +110,11 @@
           </w:r>
           <w:r>
             <w:br/>
-            <w:t>Module:</w:t>
-          </w:r>
-          <w:r>
-            <w:t xml:space="preserve"> CIS3118</w:t>
-          </w:r>
-          <w:r>
-            <w:t xml:space="preserve"> Interface programming</w:t>
+            <w:t>Module: CIS3118 Interface programming</w:t>
           </w:r>
           <w:r>
             <w:br/>
             <w:t>Tutor: Ardhendu Behera</w:t>
-          </w:r>
-          <w:r>
-            <w:br/>
-          </w:r>
-          <w:r>
-            <w:br/>
-          </w:r>
-          <w:r>
-            <w:br/>
-          </w:r>
-          <w:r>
-            <w:lastRenderedPageBreak/>
-            <w:br/>
-          </w:r>
-          <w:r>
-            <w:br/>
           </w:r>
         </w:p>
       </w:sdtContent>
@@ -674,8 +652,6 @@
         </w:rPr>
         <w:t>.</w:t>
       </w:r>
-      <w:bookmarkStart w:id="1" w:name="_GoBack"/>
-      <w:bookmarkEnd w:id="1"/>
       <w:r>
         <w:rPr>
           <w:sz w:val="28"/>
@@ -698,7 +674,13 @@
         <w:rPr>
           <w:sz w:val="28"/>
         </w:rPr>
-        <w:t xml:space="preserve"> </w:t>
+        <w:t xml:space="preserve"> in the form of an </w:t>
+      </w:r>
+      <w:r>
+        <w:rPr>
+          <w:sz w:val="28"/>
+        </w:rPr>
+        <w:t>interactive programming practice environment.</w:t>
       </w:r>
     </w:p>
     <w:p>
@@ -718,12 +700,13 @@
     <w:p>
       <w:pPr>
         <w:pStyle w:val="Heading1"/>
+        <w:jc w:val="center"/>
         <w:rPr>
           <w:sz w:val="36"/>
           <w:szCs w:val="36"/>
         </w:rPr>
       </w:pPr>
-      <w:bookmarkStart w:id="2" w:name="_Toc513212256"/>
+      <w:bookmarkStart w:id="1" w:name="_Toc513212256"/>
       <w:r>
         <w:rPr>
           <w:sz w:val="36"/>
@@ -738,7 +721,71 @@
         </w:rPr>
         <w:t>esearch</w:t>
       </w:r>
+      <w:bookmarkEnd w:id="1"/>
+    </w:p>
+    <w:p/>
+    <w:p>
+      <w:pPr>
+        <w:rPr>
+          <w:sz w:val="28"/>
+        </w:rPr>
+      </w:pPr>
+      <w:r>
+        <w:rPr>
+          <w:sz w:val="28"/>
+        </w:rPr>
+        <w:t xml:space="preserve">Before delving into the design and implementation, some research must be carried out on the </w:t>
+      </w:r>
+      <w:r>
+        <w:rPr>
+          <w:sz w:val="28"/>
+        </w:rPr>
+        <w:t>HCI techniques that could be included in the final application.</w:t>
+      </w:r>
+      <w:r>
+        <w:rPr>
+          <w:sz w:val="28"/>
+        </w:rPr>
+        <w:t xml:space="preserve"> Research must also be carried out on the field of programming languages in ge</w:t>
+      </w:r>
+      <w:r>
+        <w:rPr>
+          <w:sz w:val="28"/>
+        </w:rPr>
+        <w:t xml:space="preserve">neral - </w:t>
+      </w:r>
+      <w:r>
+        <w:rPr>
+          <w:sz w:val="28"/>
+        </w:rPr>
+        <w:t xml:space="preserve"> </w:t>
+      </w:r>
+      <w:r>
+        <w:rPr>
+          <w:sz w:val="28"/>
+        </w:rPr>
+        <w:t xml:space="preserve">the functionalities they provide, and </w:t>
+      </w:r>
+      <w:r>
+        <w:rPr>
+          <w:sz w:val="28"/>
+        </w:rPr>
+        <w:t>, as the final build will</w:t>
+      </w:r>
+      <w:r>
+        <w:rPr>
+          <w:sz w:val="28"/>
+        </w:rPr>
+        <w:t xml:space="preserve"> make use of these concepts and be imple</w:t>
+      </w:r>
+      <w:bookmarkStart w:id="2" w:name="_GoBack"/>
       <w:bookmarkEnd w:id="2"/>
+      <w:r>
+        <w:rPr>
+          <w:sz w:val="28"/>
+        </w:rPr>
+        <w:t>mented to create ae</w:t>
+      </w:r>
     </w:p>
     <w:p>
       <w:pPr>
@@ -746,18 +793,6 @@
           <w:sz w:val="28"/>
         </w:rPr>
       </w:pPr>
-      <w:r>
-        <w:rPr>
-          <w:sz w:val="28"/>
-        </w:rPr>
-        <w:t xml:space="preserve">Before delving into the design and implementation, some research must be carried out on the </w:t>
-      </w:r>
-      <w:r>
-        <w:rPr>
-          <w:sz w:val="28"/>
-        </w:rPr>
-        <w:t>HCI techniques that could be included in the final application.</w:t>
-      </w:r>
     </w:p>
     <w:p>
       <w:pPr>
@@ -777,7 +812,48 @@
         <w:rPr>
           <w:sz w:val="28"/>
         </w:rPr>
-        <w:t xml:space="preserve">A Human Computer Interface (or HCI for short) is a method of </w:t>
+        <w:t xml:space="preserve">By definition HCI </w:t>
+      </w:r>
+      <w:r>
+        <w:rPr>
+          <w:sz w:val="28"/>
+        </w:rPr>
+        <w:t xml:space="preserve">(Human Computer Interaction) </w:t>
+      </w:r>
+      <w:r>
+        <w:rPr>
+          <w:sz w:val="28"/>
+        </w:rPr>
+        <w:t>“</w:t>
+      </w:r>
+      <w:r>
+        <w:rPr>
+          <w:rFonts w:ascii="Georgia" w:hAnsi="Georgia"/>
+          <w:color w:val="333333"/>
+          <w:spacing w:val="2"/>
+          <w:sz w:val="26"/>
+          <w:szCs w:val="26"/>
+          <w:shd w:val="clear" w:color="auto" w:fill="FCFCFC"/>
+        </w:rPr>
+        <w:t>is the study of the way in which computer technology influences human work and activities.</w:t>
+      </w:r>
+      <w:r>
+        <w:rPr>
+          <w:sz w:val="28"/>
+        </w:rPr>
+        <w:t xml:space="preserve">” </w:t>
+      </w:r>
+      <w:r>
+        <w:rPr>
+          <w:sz w:val="28"/>
+        </w:rPr>
+        <w:t>Dix A. (2009)</w:t>
+      </w:r>
+      <w:r>
+        <w:rPr>
+          <w:sz w:val="28"/>
+        </w:rPr>
+        <w:t xml:space="preserve">. This means </w:t>
       </w:r>
     </w:p>
     <w:p>
@@ -857,6 +933,7 @@
         <w:rPr>
           <w:sz w:val="28"/>
         </w:rPr>
+        <w:lastRenderedPageBreak/>
         <w:t>Efficiency – when proficient in using the application, how quickly can tasks be completed as compared to a similar application performing the same task.</w:t>
       </w:r>
     </w:p>
@@ -914,7 +991,6 @@
         <w:rPr>
           <w:sz w:val="28"/>
         </w:rPr>
-        <w:lastRenderedPageBreak/>
         <w:t>Satisfaction – does the user interface prove to be pleasant to use, both aesthetically and functionally?</w:t>
       </w:r>
     </w:p>
@@ -951,9 +1027,23 @@
     </w:p>
     <w:p>
       <w:pPr>
+        <w:rPr>
+          <w:sz w:val="36"/>
+          <w:szCs w:val="36"/>
+        </w:rPr>
+      </w:pPr>
+    </w:p>
+    <w:p>
+      <w:pPr>
         <w:pStyle w:val="Heading1"/>
-      </w:pPr>
-      <w:r>
+        <w:rPr>
+          <w:sz w:val="44"/>
+        </w:rPr>
+      </w:pPr>
+      <w:r>
+        <w:rPr>
+          <w:sz w:val="44"/>
+        </w:rPr>
         <w:t>Application Development</w:t>
       </w:r>
     </w:p>
@@ -961,8 +1051,14 @@
     <w:p>
       <w:pPr>
         <w:pStyle w:val="Heading2"/>
-      </w:pPr>
-      <w:r>
+        <w:rPr>
+          <w:sz w:val="32"/>
+        </w:rPr>
+      </w:pPr>
+      <w:r>
+        <w:rPr>
+          <w:sz w:val="32"/>
+        </w:rPr>
         <w:t>Requirements</w:t>
       </w:r>
     </w:p>
@@ -970,17 +1066,31 @@
     <w:p>
       <w:pPr>
         <w:pStyle w:val="Heading2"/>
-      </w:pPr>
-      <w:r>
+        <w:rPr>
+          <w:sz w:val="32"/>
+        </w:rPr>
+      </w:pPr>
+      <w:r>
+        <w:rPr>
+          <w:sz w:val="32"/>
+        </w:rPr>
         <w:t>Design</w:t>
       </w:r>
     </w:p>
     <w:p/>
+    <w:p/>
+    <w:p/>
     <w:p>
       <w:pPr>
         <w:pStyle w:val="Heading2"/>
-      </w:pPr>
-      <w:r>
+        <w:rPr>
+          <w:sz w:val="32"/>
+        </w:rPr>
+      </w:pPr>
+      <w:r>
+        <w:rPr>
+          <w:sz w:val="32"/>
+        </w:rPr>
         <w:t>Implementation</w:t>
       </w:r>
     </w:p>
@@ -1024,91 +1134,60 @@
     </w:p>
     <w:p>
       <w:pPr>
-        <w:rPr>
-          <w:sz w:val="36"/>
-          <w:szCs w:val="36"/>
-        </w:rPr>
-      </w:pPr>
-    </w:p>
-    <w:p>
-      <w:pPr>
-        <w:pStyle w:val="Heading1"/>
-        <w:rPr>
-          <w:sz w:val="36"/>
-          <w:szCs w:val="36"/>
-        </w:rPr>
-      </w:pPr>
-      <w:bookmarkStart w:id="4" w:name="_Toc513212259"/>
-      <w:r>
-        <w:rPr>
-          <w:sz w:val="36"/>
-          <w:szCs w:val="36"/>
-        </w:rPr>
-        <w:t>Example program(s) written using your language.</w:t>
-      </w:r>
-      <w:bookmarkEnd w:id="4"/>
-    </w:p>
-    <w:p>
-      <w:pPr>
-        <w:rPr>
-          <w:sz w:val="36"/>
-          <w:szCs w:val="36"/>
-        </w:rPr>
-      </w:pPr>
-    </w:p>
-    <w:p>
-      <w:pPr>
-        <w:pStyle w:val="Heading1"/>
-        <w:rPr>
-          <w:sz w:val="36"/>
-          <w:szCs w:val="36"/>
-        </w:rPr>
-      </w:pPr>
-      <w:bookmarkStart w:id="5" w:name="_Toc513212260"/>
-      <w:r>
-        <w:rPr>
-          <w:sz w:val="36"/>
-          <w:szCs w:val="36"/>
-        </w:rPr>
-        <w:lastRenderedPageBreak/>
-        <w:t>Comments in the code which clearly define the role of the code.</w:t>
-      </w:r>
-      <w:bookmarkEnd w:id="5"/>
-    </w:p>
-    <w:p>
-      <w:pPr>
-        <w:rPr>
-          <w:sz w:val="36"/>
-          <w:szCs w:val="36"/>
-        </w:rPr>
-      </w:pPr>
-    </w:p>
-    <w:p>
-      <w:pPr>
-        <w:pStyle w:val="Heading1"/>
-        <w:rPr>
-          <w:sz w:val="36"/>
-          <w:szCs w:val="36"/>
-        </w:rPr>
-      </w:pPr>
-      <w:bookmarkStart w:id="6" w:name="_Toc513212261"/>
-      <w:r>
-        <w:rPr>
-          <w:sz w:val="36"/>
-          <w:szCs w:val="36"/>
-        </w:rPr>
-        <w:t>A bibliography of resources used.</w:t>
-      </w:r>
-      <w:bookmarkEnd w:id="6"/>
-    </w:p>
-    <w:p>
-      <w:pPr>
         <w:pStyle w:val="Heading1"/>
       </w:pPr>
     </w:p>
     <w:p/>
+    <w:sdt>
+      <w:sdtPr>
+        <w:id w:val="-1972277891"/>
+        <w:docPartObj>
+          <w:docPartGallery w:val="Bibliographies"/>
+          <w:docPartUnique/>
+        </w:docPartObj>
+      </w:sdtPr>
+      <w:sdtEndPr>
+        <w:rPr>
+          <w:rFonts w:asciiTheme="minorHAnsi" w:eastAsiaTheme="minorHAnsi" w:hAnsiTheme="minorHAnsi" w:cstheme="minorBidi"/>
+          <w:color w:val="262626" w:themeColor="text1" w:themeTint="D9"/>
+          <w:sz w:val="22"/>
+        </w:rPr>
+      </w:sdtEndPr>
+      <w:sdtContent>
+        <w:p>
+          <w:pPr>
+            <w:pStyle w:val="Heading1"/>
+            <w:rPr>
+              <w:sz w:val="40"/>
+            </w:rPr>
+          </w:pPr>
+          <w:r>
+            <w:rPr>
+              <w:sz w:val="40"/>
+            </w:rPr>
+            <w:t>Bibliography</w:t>
+          </w:r>
+        </w:p>
+        <w:sdt>
+          <w:sdtPr>
+            <w:id w:val="111145805"/>
+            <w:showingPlcHdr/>
+            <w:bibliography/>
+          </w:sdtPr>
+          <w:sdtContent>
+            <w:p>
+              <w:r>
+                <w:t xml:space="preserve">     </w:t>
+              </w:r>
+            </w:p>
+          </w:sdtContent>
+        </w:sdt>
+      </w:sdtContent>
+    </w:sdt>
+    <w:p/>
+    <w:p/>
     <w:sectPr>
-      <w:footerReference w:type="default" r:id="rId8"/>
+      <w:footerReference w:type="default" r:id="rId9"/>
       <w:pgSz w:w="12240" w:h="15840"/>
       <w:pgMar w:top="1728" w:right="1800" w:bottom="1440" w:left="1800" w:header="720" w:footer="720" w:gutter="0"/>
       <w:pgNumType w:start="0"/>
@@ -1807,15 +1886,6 @@
   </w:num>
   <w:num w:numId="16">
     <w:abstractNumId w:val="13"/>
-    <w:lvlOverride w:ilvl="0"/>
-    <w:lvlOverride w:ilvl="1"/>
-    <w:lvlOverride w:ilvl="2"/>
-    <w:lvlOverride w:ilvl="3"/>
-    <w:lvlOverride w:ilvl="4"/>
-    <w:lvlOverride w:ilvl="5"/>
-    <w:lvlOverride w:ilvl="6"/>
-    <w:lvlOverride w:ilvl="7"/>
-    <w:lvlOverride w:ilvl="8"/>
   </w:num>
 </w:numbering>
 </file>
@@ -1944,6 +2014,7 @@
     <w:lsdException w:name="HTML Sample" w:semiHidden="1" w:unhideWhenUsed="1"/>
     <w:lsdException w:name="HTML Typewriter" w:semiHidden="1" w:unhideWhenUsed="1"/>
     <w:lsdException w:name="HTML Variable" w:semiHidden="1" w:unhideWhenUsed="1"/>
+    <w:lsdException w:name="Normal Table" w:semiHidden="1" w:unhideWhenUsed="1"/>
     <w:lsdException w:name="annotation subject" w:semiHidden="1" w:unhideWhenUsed="1"/>
     <w:lsdException w:name="No List" w:semiHidden="1" w:unhideWhenUsed="1"/>
     <w:lsdException w:name="Outline List 1" w:semiHidden="1" w:unhideWhenUsed="1"/>
@@ -1988,6 +2059,7 @@
     <w:lsdException w:name="Table Professional" w:semiHidden="1" w:unhideWhenUsed="1"/>
     <w:lsdException w:name="Table Subtle 1" w:semiHidden="1" w:unhideWhenUsed="1"/>
     <w:lsdException w:name="Table Subtle 2" w:semiHidden="1" w:unhideWhenUsed="1"/>
+    <w:lsdException w:name="Table Web 1" w:semiHidden="1" w:unhideWhenUsed="1"/>
     <w:lsdException w:name="Table Web 2" w:semiHidden="1" w:unhideWhenUsed="1"/>
     <w:lsdException w:name="Table Web 3" w:semiHidden="1" w:unhideWhenUsed="1"/>
     <w:lsdException w:name="Balloon Text" w:semiHidden="1" w:unhideWhenUsed="1"/>
@@ -2385,7 +2457,6 @@
   <w:style w:type="character" w:default="1" w:styleId="DefaultParagraphFont">
     <w:name w:val="Default Paragraph Font"/>
     <w:uiPriority w:val="1"/>
-    <w:semiHidden/>
     <w:unhideWhenUsed/>
   </w:style>
   <w:style w:type="table" w:default="1" w:styleId="TableNormal">
@@ -3265,6 +3336,17 @@
     </w:pPr>
     <w:rPr>
       <w:color w:val="595959" w:themeColor="text1" w:themeTint="A6"/>
+    </w:rPr>
+  </w:style>
+  <w:style w:type="character" w:styleId="EndnoteReference">
+    <w:name w:val="endnote reference"/>
+    <w:basedOn w:val="DefaultParagraphFont"/>
+    <w:uiPriority w:val="99"/>
+    <w:semiHidden/>
+    <w:unhideWhenUsed/>
+    <w:rsid w:val="00D93597"/>
+    <w:rPr>
+      <w:vertAlign w:val="superscript"/>
     </w:rPr>
   </w:style>
 </w:styles>
@@ -3343,7 +3425,7 @@
     <w:charset w:val="00"/>
     <w:family w:val="roman"/>
     <w:pitch w:val="variable"/>
-    <w:sig w:usb0="E0002EFF" w:usb1="C000785B" w:usb2="00000009" w:usb3="00000000" w:csb0="000001FF" w:csb1="00000000"/>
+    <w:sig w:usb0="E0002AFF" w:usb1="C0007843" w:usb2="00000009" w:usb3="00000000" w:csb0="000001FF" w:csb1="00000000"/>
   </w:font>
   <w:font w:name="Century Gothic">
     <w:panose1 w:val="020B0502020202020204"/>
@@ -3357,7 +3439,7 @@
     <w:charset w:val="00"/>
     <w:family w:val="modern"/>
     <w:pitch w:val="fixed"/>
-    <w:sig w:usb0="E0002EFF" w:usb1="C0007843" w:usb2="00000009" w:usb3="00000000" w:csb0="000001FF" w:csb1="00000000"/>
+    <w:sig w:usb0="E0002AFF" w:usb1="C0007843" w:usb2="00000009" w:usb3="00000000" w:csb0="000001FF" w:csb1="00000000"/>
   </w:font>
   <w:font w:name="Wingdings">
     <w:panose1 w:val="05000000000000000000"/>
@@ -3378,7 +3460,7 @@
     <w:charset w:val="00"/>
     <w:family w:val="swiss"/>
     <w:pitch w:val="variable"/>
-    <w:sig w:usb0="E4002EFF" w:usb1="C000E47F" w:usb2="00000009" w:usb3="00000000" w:csb0="000001FF" w:csb1="00000000"/>
+    <w:sig w:usb0="E1002AFF" w:usb1="C000E47F" w:usb2="00000029" w:usb3="00000000" w:csb0="000001FF" w:csb1="00000000"/>
   </w:font>
   <w:font w:name="Consolas">
     <w:panose1 w:val="020B0609020204030204"/>
@@ -3387,19 +3469,26 @@
     <w:pitch w:val="fixed"/>
     <w:sig w:usb0="E00006FF" w:usb1="0000FCFF" w:usb2="00000001" w:usb3="00000000" w:csb0="0000019F" w:csb1="00000000"/>
   </w:font>
+  <w:font w:name="Georgia">
+    <w:panose1 w:val="02040502050405020303"/>
+    <w:charset w:val="00"/>
+    <w:family w:val="roman"/>
+    <w:pitch w:val="variable"/>
+    <w:sig w:usb0="00000287" w:usb1="00000000" w:usb2="00000000" w:usb3="00000000" w:csb0="0000009F" w:csb1="00000000"/>
+  </w:font>
   <w:font w:name="Calibri">
     <w:panose1 w:val="020F0502020204030204"/>
     <w:charset w:val="00"/>
     <w:family w:val="swiss"/>
     <w:pitch w:val="variable"/>
-    <w:sig w:usb0="E0002AFF" w:usb1="C000247B" w:usb2="00000009" w:usb3="00000000" w:csb0="000001FF" w:csb1="00000000"/>
+    <w:sig w:usb0="E0002AFF" w:usb1="4000ACFF" w:usb2="00000001" w:usb3="00000000" w:csb0="000001FF" w:csb1="00000000"/>
   </w:font>
   <w:font w:name="Calibri Light">
     <w:panose1 w:val="020F0302020204030204"/>
     <w:charset w:val="00"/>
     <w:family w:val="swiss"/>
     <w:pitch w:val="variable"/>
-    <w:sig w:usb0="E0002AFF" w:usb1="C000247B" w:usb2="00000009" w:usb3="00000000" w:csb0="000001FF" w:csb1="00000000"/>
+    <w:sig w:usb0="A0002AEF" w:usb1="4000207B" w:usb2="00000000" w:usb3="00000000" w:csb0="000001FF" w:csb1="00000000"/>
   </w:font>
 </w:fonts>
 </file>
@@ -3447,6 +3536,7 @@
   <w:rsids>
     <w:rsidRoot w:val="00AD266A"/>
     <w:rsid w:val="004871D4"/>
+    <w:rsid w:val="008A5F4A"/>
     <w:rsid w:val="00AD266A"/>
   </w:rsids>
   <m:mathPr>
@@ -4248,4 +4338,16 @@
   <a:objectDefaults/>
   <a:extraClrSchemeLst/>
 </a:theme>
+</file>
+
+<file path=customXml/item1.xml><?xml version="1.0" encoding="utf-8"?>
+<b:Sources xmlns:b="http://schemas.openxmlformats.org/officeDocument/2006/bibliography" xmlns="http://schemas.openxmlformats.org/officeDocument/2006/bibliography" SelectedStyle="\HarvardAnglia2008OfficeOnline.xsl" StyleName="Harvard - Anglia" Version="2008"/>
+</file>
+
+<file path=customXml/itemProps1.xml><?xml version="1.0" encoding="utf-8"?>
+<ds:datastoreItem xmlns:ds="http://schemas.openxmlformats.org/officeDocument/2006/customXml" ds:itemID="{BE7A3D6E-F1C8-4221-BBC6-657AA6BF6DB3}">
+  <ds:schemaRefs>
+    <ds:schemaRef ds:uri="http://schemas.openxmlformats.org/officeDocument/2006/bibliography"/>
+  </ds:schemaRefs>
+</ds:datastoreItem>
 </file>
</xml_diff>